<commit_message>
Updated protocol with timestamp
Added timestamp field and description
</commit_message>
<xml_diff>
--- a/Protocol.docx
+++ b/Protocol.docx
@@ -25,7 +25,34 @@
         <w:t>Server</w:t>
       </w:r>
     </w:p>
-    <w:p/>
+    <w:p>
+      <w:pPr>
+        <w:pStyle w:val="ListParagraph"/>
+        <w:numPr>
+          <w:ilvl w:val="0"/>
+          <w:numId w:val="3"/>
+        </w:numPr>
+      </w:pPr>
+      <w:r>
+        <w:t xml:space="preserve">The server constantly checks for new nodes and that </w:t>
+      </w:r>
+      <w:proofErr w:type="gramStart"/>
+      <w:r>
+        <w:t>all of</w:t>
+      </w:r>
+      <w:proofErr w:type="gramEnd"/>
+      <w:r>
+        <w:t xml:space="preserve"> the known ones are still in range (using the </w:t>
+      </w:r>
+      <w:proofErr w:type="spellStart"/>
+      <w:r>
+        <w:t>req</w:t>
+      </w:r>
+      <w:proofErr w:type="spellEnd"/>
+      <w:r>
+        <w:t xml:space="preserve"> broadcast).</w:t>
+      </w:r>
+    </w:p>
     <w:p>
       <w:pPr>
         <w:pStyle w:val="ListParagraph"/>
@@ -35,14 +62,64 @@
         </w:numPr>
       </w:pPr>
       <w:r>
-        <w:t xml:space="preserve">At </w:t>
-      </w:r>
-      <w:r>
-        <w:t>start-up</w:t>
-      </w:r>
-      <w:r>
-        <w:t xml:space="preserve"> the server sends a general broadcast to discover nodes.</w:t>
-      </w:r>
+        <w:t xml:space="preserve">When it receives a </w:t>
+      </w:r>
+      <w:r>
+        <w:t>reply,</w:t>
+      </w:r>
+      <w:r>
+        <w:t xml:space="preserve"> it checks if it has</w:t>
+      </w:r>
+      <w:r>
+        <w:t xml:space="preserve"> a</w:t>
+      </w:r>
+      <w:r>
+        <w:t>lready been register</w:t>
+      </w:r>
+      <w:r>
+        <w:t>ed</w:t>
+      </w:r>
+      <w:r>
+        <w:t>.</w:t>
+      </w:r>
+    </w:p>
+    <w:p>
+      <w:pPr>
+        <w:pStyle w:val="ListParagraph"/>
+        <w:numPr>
+          <w:ilvl w:val="1"/>
+          <w:numId w:val="2"/>
+        </w:numPr>
+      </w:pPr>
+      <w:r>
+        <w:t>If a node is unique</w:t>
+      </w:r>
+      <w:r>
+        <w:t>,</w:t>
+      </w:r>
+      <w:r>
+        <w:t xml:space="preserve"> it is registered and an IDOK message is sent with the relevant node ID</w:t>
+      </w:r>
+      <w:r>
+        <w:t>.</w:t>
+      </w:r>
+    </w:p>
+    <w:p>
+      <w:pPr>
+        <w:pStyle w:val="ListParagraph"/>
+        <w:numPr>
+          <w:ilvl w:val="1"/>
+          <w:numId w:val="2"/>
+        </w:numPr>
+      </w:pPr>
+      <w:r>
+        <w:t xml:space="preserve">If </w:t>
+      </w:r>
+      <w:r>
+        <w:t>a node has already been registered with that ID an IDNOTOK is sent. To differentiate between a new node registering and the same node’s message being bounced around the network, the content field will hold another random number which will be different from both nodes. The IDNOTOK message’s content field will hold the random number received by the rejected node.</w:t>
+      </w:r>
+      <w:bookmarkStart w:id="0" w:name="_GoBack"/>
+      <w:bookmarkEnd w:id="0"/>
     </w:p>
     <w:p>
       <w:pPr>
@@ -53,16 +130,19 @@
         </w:numPr>
       </w:pPr>
       <w:r>
-        <w:t xml:space="preserve">When it receives a </w:t>
-      </w:r>
-      <w:r>
-        <w:t>reply,</w:t>
-      </w:r>
-      <w:r>
-        <w:t xml:space="preserve"> it checks that it hasn’t a</w:t>
-      </w:r>
-      <w:r>
-        <w:t>lready been register.</w:t>
+        <w:t>When it needs to send a message to a node it uses flooding to propagate the packet through the network.</w:t>
+      </w:r>
+    </w:p>
+    <w:p>
+      <w:pPr>
+        <w:pStyle w:val="ListParagraph"/>
+        <w:numPr>
+          <w:ilvl w:val="0"/>
+          <w:numId w:val="2"/>
+        </w:numPr>
+      </w:pPr>
+      <w:r>
+        <w:t>Each packet has:</w:t>
       </w:r>
     </w:p>
     <w:p>
@@ -74,16 +154,7 @@
         </w:numPr>
       </w:pPr>
       <w:r>
-        <w:t>If a node is unique</w:t>
-      </w:r>
-      <w:r>
-        <w:t>,</w:t>
-      </w:r>
-      <w:r>
-        <w:t xml:space="preserve"> it is registered and an IDOK message is sent with the relevant node ID</w:t>
-      </w:r>
-      <w:r>
-        <w:t>.</w:t>
+        <w:t>Target address – node that the message should be sent to</w:t>
       </w:r>
     </w:p>
     <w:p>
@@ -95,10 +166,43 @@
         </w:numPr>
       </w:pPr>
       <w:r>
-        <w:t xml:space="preserve">If </w:t>
-      </w:r>
-      <w:r>
-        <w:t>a node has already been registered with that ID an IDNOTOK is sent. To differentiate between a new node registering and the same node’s message being bounced around the network, the content field will hold another random number which will be different from both nodes. The IDNOTOK message’s content field will hold the random number received by the rejected node.</w:t>
+        <w:t>Time to live – how many hops before the packet expires</w:t>
+      </w:r>
+    </w:p>
+    <w:p>
+      <w:pPr>
+        <w:pStyle w:val="ListParagraph"/>
+        <w:numPr>
+          <w:ilvl w:val="1"/>
+          <w:numId w:val="2"/>
+        </w:numPr>
+      </w:pPr>
+      <w:r>
+        <w:t>Packet ID – to avoid the end receiver processing the packet twice</w:t>
+      </w:r>
+    </w:p>
+    <w:p>
+      <w:pPr>
+        <w:pStyle w:val="ListParagraph"/>
+        <w:numPr>
+          <w:ilvl w:val="1"/>
+          <w:numId w:val="2"/>
+        </w:numPr>
+      </w:pPr>
+      <w:r>
+        <w:t>Content – whatever you want to send (0’s or 1’s for turning LEDs on and off)</w:t>
+      </w:r>
+    </w:p>
+    <w:p>
+      <w:pPr>
+        <w:pStyle w:val="ListParagraph"/>
+        <w:numPr>
+          <w:ilvl w:val="1"/>
+          <w:numId w:val="2"/>
+        </w:numPr>
+      </w:pPr>
+      <w:r>
+        <w:t>Timestamp – Time created to allow packets to expire</w:t>
       </w:r>
     </w:p>
     <w:p>
@@ -110,99 +214,6 @@
         </w:numPr>
       </w:pPr>
       <w:r>
-        <w:t>When it needs to send a message to a node it uses flooding to propagate the packet through the network.</w:t>
-      </w:r>
-    </w:p>
-    <w:p>
-      <w:pPr>
-        <w:pStyle w:val="ListParagraph"/>
-        <w:numPr>
-          <w:ilvl w:val="0"/>
-          <w:numId w:val="2"/>
-        </w:numPr>
-      </w:pPr>
-      <w:r>
-        <w:t>Each packet has:</w:t>
-      </w:r>
-    </w:p>
-    <w:p>
-      <w:pPr>
-        <w:pStyle w:val="ListParagraph"/>
-        <w:numPr>
-          <w:ilvl w:val="1"/>
-          <w:numId w:val="2"/>
-        </w:numPr>
-      </w:pPr>
-      <w:r>
-        <w:t>Target address – node that the message should be sent to</w:t>
-      </w:r>
-    </w:p>
-    <w:p>
-      <w:pPr>
-        <w:pStyle w:val="ListParagraph"/>
-        <w:numPr>
-          <w:ilvl w:val="1"/>
-          <w:numId w:val="2"/>
-        </w:numPr>
-      </w:pPr>
-      <w:r>
-        <w:t>Time to live – how many hops before the packet expires</w:t>
-      </w:r>
-    </w:p>
-    <w:p>
-      <w:pPr>
-        <w:pStyle w:val="ListParagraph"/>
-        <w:numPr>
-          <w:ilvl w:val="1"/>
-          <w:numId w:val="2"/>
-        </w:numPr>
-      </w:pPr>
-      <w:r>
-        <w:t>Packet ID – to avoid the end receiver processing the packet twice</w:t>
-      </w:r>
-    </w:p>
-    <w:p>
-      <w:pPr>
-        <w:pStyle w:val="ListParagraph"/>
-        <w:numPr>
-          <w:ilvl w:val="1"/>
-          <w:numId w:val="2"/>
-        </w:numPr>
-      </w:pPr>
-      <w:r>
-        <w:t>Content – whatever you want to send (0’s or 1’s for turning LEDs on and off)</w:t>
-      </w:r>
-    </w:p>
-    <w:p>
-      <w:pPr>
-        <w:pStyle w:val="ListParagraph"/>
-        <w:numPr>
-          <w:ilvl w:val="0"/>
-          <w:numId w:val="3"/>
-        </w:numPr>
-      </w:pPr>
-      <w:r>
-        <w:t>The server is also constantly checking for new nodes and that all of the known ones are</w:t>
-      </w:r>
-      <w:r>
-        <w:t xml:space="preserve"> still</w:t>
-      </w:r>
-      <w:r>
-        <w:t xml:space="preserve"> in range</w:t>
-      </w:r>
-      <w:r>
-        <w:t xml:space="preserve"> (using the same previous broadcast).</w:t>
-      </w:r>
-    </w:p>
-    <w:p>
-      <w:pPr>
-        <w:pStyle w:val="ListParagraph"/>
-        <w:numPr>
-          <w:ilvl w:val="0"/>
-          <w:numId w:val="3"/>
-        </w:numPr>
-      </w:pPr>
-      <w:r>
         <w:t>There can only be one server in a network and it’s ID is zero.</w:t>
       </w:r>
     </w:p>
@@ -403,8 +414,13 @@
           <w:numId w:val="4"/>
         </w:numPr>
       </w:pPr>
-      <w:r>
-        <w:t>Ping – To discover nodes and ensure current nodes are still available.</w:t>
+      <w:proofErr w:type="spellStart"/>
+      <w:r>
+        <w:t>Req</w:t>
+      </w:r>
+      <w:proofErr w:type="spellEnd"/>
+      <w:r>
+        <w:t xml:space="preserve"> – To discover nodes and ensure current nodes are still available.</w:t>
       </w:r>
     </w:p>
     <w:p>
@@ -453,13 +469,7 @@
         </w:numPr>
       </w:pPr>
       <w:r>
-        <w:t xml:space="preserve">IDNOTOK </w:t>
-      </w:r>
-      <w:r>
-        <w:t>– Sent by server to indicate to a node</w:t>
-      </w:r>
-      <w:r>
-        <w:t xml:space="preserve"> that the requested ID is not valid and a new one must be generated.</w:t>
+        <w:t>IDNOTOK – Sent by server to indicate to a node that the requested ID is not valid and a new one must be generated.</w:t>
       </w:r>
     </w:p>
     <w:p/>
@@ -554,6 +564,24 @@
       </w:r>
       <w:r>
         <w:t>for node registration this holds a second random number to differentiate between nodes requesting the same ID.</w:t>
+      </w:r>
+    </w:p>
+    <w:p>
+      <w:pPr>
+        <w:pStyle w:val="ListParagraph"/>
+        <w:numPr>
+          <w:ilvl w:val="1"/>
+          <w:numId w:val="4"/>
+        </w:numPr>
+      </w:pPr>
+      <w:r>
+        <w:t>Timestamp – Time when the packet was sent in seconds from the Unix epoch (1 January 1970 00:00:00)</w:t>
+      </w:r>
+      <w:r>
+        <w:t>.</w:t>
+      </w:r>
+      <w:r>
+        <w:t xml:space="preserve"> Packets are ignored ##### seconds after this.</w:t>
       </w:r>
     </w:p>
     <w:tbl>
@@ -855,8 +883,6 @@
       <w:r>
         <w:t>constant</w:t>
       </w:r>
-      <w:bookmarkStart w:id="0" w:name="_GoBack"/>
-      <w:bookmarkEnd w:id="0"/>
       <w:r>
         <w:t xml:space="preserve"> and packet ID is the counter from the node/server):</w:t>
       </w:r>

</xml_diff>